<commit_message>
Expanded 70%, Activity 50%
</commit_message>
<xml_diff>
--- a/Activity Diagram/Activity Diagram.docx
+++ b/Activity Diagram/Activity Diagram.docx
@@ -741,58 +741,16 @@
           <w:szCs w:val="24"/>
         </w:rPr>
         <w:tab/>
-        <w:t>Activity Di</w:t>
-      </w:r>
-      <w:bookmarkStart w:id="0" w:name="_GoBack"/>
-      <w:bookmarkEnd w:id="0"/>
-      <w:r>
-        <w:rPr>
-          <w:rFonts w:ascii="Times New Roman" w:hAnsi="Times New Roman" w:cs="Times New Roman"/>
-          <w:b/>
-          <w:sz w:val="24"/>
-          <w:szCs w:val="24"/>
-        </w:rPr>
-        <w:t xml:space="preserve">agram </w:t>
-      </w:r>
-      <w:proofErr w:type="spellStart"/>
-      <w:r>
-        <w:rPr>
-          <w:rFonts w:ascii="Times New Roman" w:hAnsi="Times New Roman" w:cs="Times New Roman"/>
-          <w:b/>
-          <w:sz w:val="24"/>
-          <w:szCs w:val="24"/>
-        </w:rPr>
-        <w:t>Melihat</w:t>
-      </w:r>
-      <w:proofErr w:type="spellEnd"/>
-      <w:r>
-        <w:rPr>
-          <w:rFonts w:ascii="Times New Roman" w:hAnsi="Times New Roman" w:cs="Times New Roman"/>
-          <w:b/>
-          <w:sz w:val="24"/>
-          <w:szCs w:val="24"/>
-        </w:rPr>
-        <w:t xml:space="preserve"> </w:t>
-      </w:r>
-      <w:proofErr w:type="spellStart"/>
-      <w:r>
-        <w:rPr>
-          <w:rFonts w:ascii="Times New Roman" w:hAnsi="Times New Roman" w:cs="Times New Roman"/>
-          <w:b/>
-          <w:sz w:val="24"/>
-          <w:szCs w:val="24"/>
-        </w:rPr>
-        <w:t>Kost</w:t>
-      </w:r>
-      <w:proofErr w:type="spellEnd"/>
-      <w:r>
-        <w:rPr>
-          <w:rFonts w:ascii="Times New Roman" w:hAnsi="Times New Roman" w:cs="Times New Roman"/>
-          <w:b/>
-          <w:sz w:val="24"/>
-          <w:szCs w:val="24"/>
-        </w:rPr>
-        <w:t xml:space="preserve"> Owner</w:t>
+        <w:t xml:space="preserve">Activity Diagram </w:t>
+      </w:r>
+      <w:r>
+        <w:rPr>
+          <w:rFonts w:ascii="Times New Roman" w:hAnsi="Times New Roman" w:cs="Times New Roman"/>
+          <w:b/>
+          <w:sz w:val="24"/>
+          <w:szCs w:val="24"/>
+        </w:rPr>
+        <w:t>Users</w:t>
       </w:r>
     </w:p>
     <w:p>
@@ -911,7 +869,7 @@
         </w:rPr>
         <w:lastRenderedPageBreak/>
         <w:pict>
-          <v:shape id="_x0000_s1028" type="#_x0000_t75" style="position:absolute;margin-left:0;margin-top:42.95pt;width:438.7pt;height:604.35pt;z-index:251663360;mso-position-horizontal-relative:text;mso-position-vertical-relative:text;mso-width-relative:page;mso-height-relative:page">
+          <v:shape id="_x0000_s1034" type="#_x0000_t75" style="position:absolute;margin-left:26.9pt;margin-top:26.9pt;width:460.8pt;height:605.75pt;z-index:251669504;mso-position-horizontal-relative:text;mso-position-vertical-relative:text;mso-width-relative:page;mso-height-relative:page">
             <v:imagedata r:id="rId6" o:title="Activity diagram manage paket manajemen"/>
             <w10:wrap type="square"/>
           </v:shape>
@@ -935,7 +893,16 @@
           <w:szCs w:val="24"/>
         </w:rPr>
         <w:tab/>
-        <w:t xml:space="preserve">Activity Diagram Manage </w:t>
+        <w:t>Activity</w:t>
+      </w:r>
+      <w:r>
+        <w:rPr>
+          <w:rFonts w:ascii="Times New Roman" w:hAnsi="Times New Roman" w:cs="Times New Roman"/>
+          <w:b/>
+          <w:sz w:val="24"/>
+          <w:szCs w:val="24"/>
+        </w:rPr>
+        <w:t xml:space="preserve"> Diagram Manage </w:t>
       </w:r>
       <w:proofErr w:type="spellStart"/>
       <w:r>
@@ -948,275 +915,6 @@
         <w:t>Paket</w:t>
       </w:r>
       <w:proofErr w:type="spellEnd"/>
-      <w:r>
-        <w:rPr>
-          <w:rFonts w:ascii="Times New Roman" w:hAnsi="Times New Roman" w:cs="Times New Roman"/>
-          <w:b/>
-          <w:sz w:val="24"/>
-          <w:szCs w:val="24"/>
-        </w:rPr>
-        <w:t xml:space="preserve"> Management</w:t>
-      </w:r>
-    </w:p>
-    <w:p>
-      <w:pPr>
-        <w:rPr>
-          <w:rFonts w:ascii="Times New Roman" w:hAnsi="Times New Roman" w:cs="Times New Roman"/>
-          <w:b/>
-          <w:sz w:val="24"/>
-          <w:szCs w:val="24"/>
-        </w:rPr>
-      </w:pPr>
-    </w:p>
-    <w:p>
-      <w:pPr>
-        <w:rPr>
-          <w:rFonts w:ascii="Times New Roman" w:hAnsi="Times New Roman" w:cs="Times New Roman"/>
-          <w:b/>
-          <w:sz w:val="24"/>
-          <w:szCs w:val="24"/>
-        </w:rPr>
-      </w:pPr>
-    </w:p>
-    <w:p>
-      <w:pPr>
-        <w:rPr>
-          <w:rFonts w:ascii="Times New Roman" w:hAnsi="Times New Roman" w:cs="Times New Roman"/>
-          <w:b/>
-          <w:sz w:val="24"/>
-          <w:szCs w:val="24"/>
-        </w:rPr>
-      </w:pPr>
-    </w:p>
-    <w:p>
-      <w:pPr>
-        <w:rPr>
-          <w:rFonts w:ascii="Times New Roman" w:hAnsi="Times New Roman" w:cs="Times New Roman"/>
-          <w:b/>
-          <w:sz w:val="24"/>
-          <w:szCs w:val="24"/>
-        </w:rPr>
-      </w:pPr>
-    </w:p>
-    <w:p>
-      <w:pPr>
-        <w:rPr>
-          <w:rFonts w:ascii="Times New Roman" w:hAnsi="Times New Roman" w:cs="Times New Roman"/>
-          <w:b/>
-          <w:sz w:val="24"/>
-          <w:szCs w:val="24"/>
-        </w:rPr>
-      </w:pPr>
-    </w:p>
-    <w:p>
-      <w:pPr>
-        <w:rPr>
-          <w:rFonts w:ascii="Times New Roman" w:hAnsi="Times New Roman" w:cs="Times New Roman"/>
-          <w:b/>
-          <w:sz w:val="24"/>
-          <w:szCs w:val="24"/>
-        </w:rPr>
-      </w:pPr>
-    </w:p>
-    <w:p>
-      <w:pPr>
-        <w:rPr>
-          <w:rFonts w:ascii="Times New Roman" w:hAnsi="Times New Roman" w:cs="Times New Roman"/>
-          <w:b/>
-          <w:sz w:val="24"/>
-          <w:szCs w:val="24"/>
-        </w:rPr>
-      </w:pPr>
-    </w:p>
-    <w:p>
-      <w:pPr>
-        <w:rPr>
-          <w:rFonts w:ascii="Times New Roman" w:hAnsi="Times New Roman" w:cs="Times New Roman"/>
-          <w:b/>
-          <w:sz w:val="24"/>
-          <w:szCs w:val="24"/>
-        </w:rPr>
-      </w:pPr>
-    </w:p>
-    <w:p>
-      <w:pPr>
-        <w:rPr>
-          <w:rFonts w:ascii="Times New Roman" w:hAnsi="Times New Roman" w:cs="Times New Roman"/>
-          <w:b/>
-          <w:sz w:val="24"/>
-          <w:szCs w:val="24"/>
-        </w:rPr>
-      </w:pPr>
-    </w:p>
-    <w:p>
-      <w:pPr>
-        <w:rPr>
-          <w:rFonts w:ascii="Times New Roman" w:hAnsi="Times New Roman" w:cs="Times New Roman"/>
-          <w:b/>
-          <w:sz w:val="24"/>
-          <w:szCs w:val="24"/>
-        </w:rPr>
-      </w:pPr>
-    </w:p>
-    <w:p>
-      <w:pPr>
-        <w:rPr>
-          <w:rFonts w:ascii="Times New Roman" w:hAnsi="Times New Roman" w:cs="Times New Roman"/>
-          <w:b/>
-          <w:sz w:val="24"/>
-          <w:szCs w:val="24"/>
-        </w:rPr>
-      </w:pPr>
-    </w:p>
-    <w:p>
-      <w:pPr>
-        <w:rPr>
-          <w:rFonts w:ascii="Times New Roman" w:hAnsi="Times New Roman" w:cs="Times New Roman"/>
-          <w:b/>
-          <w:sz w:val="24"/>
-          <w:szCs w:val="24"/>
-        </w:rPr>
-      </w:pPr>
-    </w:p>
-    <w:p>
-      <w:pPr>
-        <w:rPr>
-          <w:rFonts w:ascii="Times New Roman" w:hAnsi="Times New Roman" w:cs="Times New Roman"/>
-          <w:b/>
-          <w:sz w:val="24"/>
-          <w:szCs w:val="24"/>
-        </w:rPr>
-      </w:pPr>
-    </w:p>
-    <w:p>
-      <w:pPr>
-        <w:rPr>
-          <w:rFonts w:ascii="Times New Roman" w:hAnsi="Times New Roman" w:cs="Times New Roman"/>
-          <w:b/>
-          <w:sz w:val="24"/>
-          <w:szCs w:val="24"/>
-        </w:rPr>
-      </w:pPr>
-    </w:p>
-    <w:p>
-      <w:pPr>
-        <w:rPr>
-          <w:rFonts w:ascii="Times New Roman" w:hAnsi="Times New Roman" w:cs="Times New Roman"/>
-          <w:b/>
-          <w:sz w:val="24"/>
-          <w:szCs w:val="24"/>
-        </w:rPr>
-      </w:pPr>
-    </w:p>
-    <w:p>
-      <w:pPr>
-        <w:rPr>
-          <w:rFonts w:ascii="Times New Roman" w:hAnsi="Times New Roman" w:cs="Times New Roman"/>
-          <w:b/>
-          <w:sz w:val="24"/>
-          <w:szCs w:val="24"/>
-        </w:rPr>
-      </w:pPr>
-    </w:p>
-    <w:p>
-      <w:pPr>
-        <w:rPr>
-          <w:rFonts w:ascii="Times New Roman" w:hAnsi="Times New Roman" w:cs="Times New Roman"/>
-          <w:b/>
-          <w:sz w:val="24"/>
-          <w:szCs w:val="24"/>
-        </w:rPr>
-      </w:pPr>
-    </w:p>
-    <w:p>
-      <w:pPr>
-        <w:rPr>
-          <w:rFonts w:ascii="Times New Roman" w:hAnsi="Times New Roman" w:cs="Times New Roman"/>
-          <w:b/>
-          <w:sz w:val="24"/>
-          <w:szCs w:val="24"/>
-        </w:rPr>
-      </w:pPr>
-    </w:p>
-    <w:p>
-      <w:pPr>
-        <w:rPr>
-          <w:rFonts w:ascii="Times New Roman" w:hAnsi="Times New Roman" w:cs="Times New Roman"/>
-          <w:b/>
-          <w:sz w:val="24"/>
-          <w:szCs w:val="24"/>
-        </w:rPr>
-      </w:pPr>
-    </w:p>
-    <w:p>
-      <w:pPr>
-        <w:rPr>
-          <w:rFonts w:ascii="Times New Roman" w:hAnsi="Times New Roman" w:cs="Times New Roman"/>
-          <w:b/>
-          <w:sz w:val="24"/>
-          <w:szCs w:val="24"/>
-        </w:rPr>
-      </w:pPr>
-    </w:p>
-    <w:p>
-      <w:pPr>
-        <w:rPr>
-          <w:rFonts w:ascii="Times New Roman" w:hAnsi="Times New Roman" w:cs="Times New Roman"/>
-          <w:b/>
-          <w:sz w:val="24"/>
-          <w:szCs w:val="24"/>
-        </w:rPr>
-      </w:pPr>
-    </w:p>
-    <w:p>
-      <w:pPr>
-        <w:rPr>
-          <w:rFonts w:ascii="Times New Roman" w:hAnsi="Times New Roman" w:cs="Times New Roman"/>
-          <w:b/>
-          <w:sz w:val="24"/>
-          <w:szCs w:val="24"/>
-        </w:rPr>
-      </w:pPr>
-    </w:p>
-    <w:p>
-      <w:pPr>
-        <w:rPr>
-          <w:rFonts w:ascii="Times New Roman" w:hAnsi="Times New Roman" w:cs="Times New Roman"/>
-          <w:b/>
-          <w:sz w:val="24"/>
-          <w:szCs w:val="24"/>
-        </w:rPr>
-      </w:pPr>
-    </w:p>
-    <w:p>
-      <w:pPr>
-        <w:rPr>
-          <w:rFonts w:ascii="Times New Roman" w:hAnsi="Times New Roman" w:cs="Times New Roman"/>
-          <w:b/>
-          <w:sz w:val="24"/>
-          <w:szCs w:val="24"/>
-        </w:rPr>
-      </w:pPr>
-    </w:p>
-    <w:p>
-      <w:pPr>
-        <w:rPr>
-          <w:rFonts w:ascii="Times New Roman" w:hAnsi="Times New Roman" w:cs="Times New Roman"/>
-          <w:b/>
-          <w:sz w:val="24"/>
-          <w:szCs w:val="24"/>
-        </w:rPr>
-      </w:pPr>
-    </w:p>
-    <w:p>
-      <w:pPr>
-        <w:rPr>
-          <w:rFonts w:ascii="Times New Roman" w:hAnsi="Times New Roman" w:cs="Times New Roman"/>
-          <w:b/>
-          <w:sz w:val="24"/>
-          <w:szCs w:val="24"/>
-        </w:rPr>
-      </w:pPr>
     </w:p>
     <w:p>
       <w:pPr>
@@ -1243,7 +941,7 @@
         </w:rPr>
         <w:lastRenderedPageBreak/>
         <w:pict>
-          <v:shape id="_x0000_s1030" type="#_x0000_t75" style="position:absolute;margin-left:0;margin-top:30.7pt;width:451.2pt;height:8in;z-index:251665408;mso-position-horizontal-relative:text;mso-position-vertical-relative:text;mso-width-relative:page;mso-height-relative:page">
+          <v:shape id="_x0000_s1030" type="#_x0000_t75" style="position:absolute;margin-left:0;margin-top:30.7pt;width:506.9pt;height:8in;z-index:251665408;mso-position-horizontal-relative:text;mso-position-vertical-relative:text;mso-width-relative:page;mso-height-relative:page">
             <v:imagedata r:id="rId7" o:title="Activity diagram Approve Pembayaran"/>
             <w10:wrap type="square"/>
           </v:shape>
@@ -1312,6 +1010,329 @@
       </w:pPr>
       <w:r>
         <w:rPr>
+          <w:noProof/>
+        </w:rPr>
+        <w:lastRenderedPageBreak/>
+        <w:pict>
+          <v:shape id="_x0000_s1035" type="#_x0000_t75" style="position:absolute;margin-left:27.85pt;margin-top:35.6pt;width:451.2pt;height:394.55pt;z-index:251671552;mso-position-horizontal-relative:text;mso-position-vertical-relative:text;mso-width-relative:page;mso-height-relative:page">
+            <v:imagedata r:id="rId8" o:title="Activity diagram registrasi"/>
+            <w10:wrap type="square"/>
+          </v:shape>
+        </w:pict>
+      </w:r>
+      <w:r>
+        <w:rPr>
+          <w:rFonts w:ascii="Times New Roman" w:hAnsi="Times New Roman" w:cs="Times New Roman"/>
+          <w:b/>
+          <w:sz w:val="24"/>
+          <w:szCs w:val="24"/>
+        </w:rPr>
+        <w:tab/>
+        <w:t>3.3.5</w:t>
+      </w:r>
+      <w:r>
+        <w:rPr>
+          <w:rFonts w:ascii="Times New Roman" w:hAnsi="Times New Roman" w:cs="Times New Roman"/>
+          <w:b/>
+          <w:sz w:val="24"/>
+          <w:szCs w:val="24"/>
+        </w:rPr>
+        <w:tab/>
+        <w:t xml:space="preserve">Activity Diagram </w:t>
+      </w:r>
+      <w:proofErr w:type="spellStart"/>
+      <w:r>
+        <w:rPr>
+          <w:rFonts w:ascii="Times New Roman" w:hAnsi="Times New Roman" w:cs="Times New Roman"/>
+          <w:b/>
+          <w:sz w:val="24"/>
+          <w:szCs w:val="24"/>
+        </w:rPr>
+        <w:t>Registrasi</w:t>
+      </w:r>
+      <w:proofErr w:type="spellEnd"/>
+    </w:p>
+    <w:p>
+      <w:pPr>
+        <w:rPr>
+          <w:rFonts w:ascii="Times New Roman" w:hAnsi="Times New Roman" w:cs="Times New Roman"/>
+          <w:b/>
+          <w:sz w:val="24"/>
+          <w:szCs w:val="24"/>
+        </w:rPr>
+      </w:pPr>
+    </w:p>
+    <w:p>
+      <w:pPr>
+        <w:rPr>
+          <w:rFonts w:ascii="Times New Roman" w:hAnsi="Times New Roman" w:cs="Times New Roman"/>
+          <w:b/>
+          <w:sz w:val="24"/>
+          <w:szCs w:val="24"/>
+        </w:rPr>
+      </w:pPr>
+    </w:p>
+    <w:p>
+      <w:pPr>
+        <w:rPr>
+          <w:rFonts w:ascii="Times New Roman" w:hAnsi="Times New Roman" w:cs="Times New Roman"/>
+          <w:b/>
+          <w:sz w:val="24"/>
+          <w:szCs w:val="24"/>
+        </w:rPr>
+      </w:pPr>
+    </w:p>
+    <w:p>
+      <w:pPr>
+        <w:rPr>
+          <w:rFonts w:ascii="Times New Roman" w:hAnsi="Times New Roman" w:cs="Times New Roman"/>
+          <w:b/>
+          <w:sz w:val="24"/>
+          <w:szCs w:val="24"/>
+        </w:rPr>
+      </w:pPr>
+    </w:p>
+    <w:p>
+      <w:pPr>
+        <w:rPr>
+          <w:rFonts w:ascii="Times New Roman" w:hAnsi="Times New Roman" w:cs="Times New Roman"/>
+          <w:b/>
+          <w:sz w:val="24"/>
+          <w:szCs w:val="24"/>
+        </w:rPr>
+      </w:pPr>
+    </w:p>
+    <w:p>
+      <w:pPr>
+        <w:rPr>
+          <w:rFonts w:ascii="Times New Roman" w:hAnsi="Times New Roman" w:cs="Times New Roman"/>
+          <w:b/>
+          <w:sz w:val="24"/>
+          <w:szCs w:val="24"/>
+        </w:rPr>
+      </w:pPr>
+    </w:p>
+    <w:p>
+      <w:pPr>
+        <w:rPr>
+          <w:rFonts w:ascii="Times New Roman" w:hAnsi="Times New Roman" w:cs="Times New Roman"/>
+          <w:b/>
+          <w:sz w:val="24"/>
+          <w:szCs w:val="24"/>
+        </w:rPr>
+      </w:pPr>
+    </w:p>
+    <w:p>
+      <w:pPr>
+        <w:rPr>
+          <w:rFonts w:ascii="Times New Roman" w:hAnsi="Times New Roman" w:cs="Times New Roman"/>
+          <w:b/>
+          <w:sz w:val="24"/>
+          <w:szCs w:val="24"/>
+        </w:rPr>
+      </w:pPr>
+    </w:p>
+    <w:p>
+      <w:pPr>
+        <w:rPr>
+          <w:rFonts w:ascii="Times New Roman" w:hAnsi="Times New Roman" w:cs="Times New Roman"/>
+          <w:b/>
+          <w:sz w:val="24"/>
+          <w:szCs w:val="24"/>
+        </w:rPr>
+      </w:pPr>
+    </w:p>
+    <w:p>
+      <w:pPr>
+        <w:rPr>
+          <w:rFonts w:ascii="Times New Roman" w:hAnsi="Times New Roman" w:cs="Times New Roman"/>
+          <w:b/>
+          <w:sz w:val="24"/>
+          <w:szCs w:val="24"/>
+        </w:rPr>
+      </w:pPr>
+    </w:p>
+    <w:p>
+      <w:pPr>
+        <w:rPr>
+          <w:rFonts w:ascii="Times New Roman" w:hAnsi="Times New Roman" w:cs="Times New Roman"/>
+          <w:b/>
+          <w:sz w:val="24"/>
+          <w:szCs w:val="24"/>
+        </w:rPr>
+      </w:pPr>
+    </w:p>
+    <w:p>
+      <w:pPr>
+        <w:rPr>
+          <w:rFonts w:ascii="Times New Roman" w:hAnsi="Times New Roman" w:cs="Times New Roman"/>
+          <w:b/>
+          <w:sz w:val="24"/>
+          <w:szCs w:val="24"/>
+        </w:rPr>
+      </w:pPr>
+    </w:p>
+    <w:p>
+      <w:pPr>
+        <w:rPr>
+          <w:rFonts w:ascii="Times New Roman" w:hAnsi="Times New Roman" w:cs="Times New Roman"/>
+          <w:b/>
+          <w:sz w:val="24"/>
+          <w:szCs w:val="24"/>
+        </w:rPr>
+      </w:pPr>
+    </w:p>
+    <w:p>
+      <w:pPr>
+        <w:rPr>
+          <w:rFonts w:ascii="Times New Roman" w:hAnsi="Times New Roman" w:cs="Times New Roman"/>
+          <w:b/>
+          <w:sz w:val="24"/>
+          <w:szCs w:val="24"/>
+        </w:rPr>
+      </w:pPr>
+    </w:p>
+    <w:p>
+      <w:pPr>
+        <w:rPr>
+          <w:rFonts w:ascii="Times New Roman" w:hAnsi="Times New Roman" w:cs="Times New Roman"/>
+          <w:b/>
+          <w:sz w:val="24"/>
+          <w:szCs w:val="24"/>
+        </w:rPr>
+      </w:pPr>
+    </w:p>
+    <w:p>
+      <w:pPr>
+        <w:rPr>
+          <w:rFonts w:ascii="Times New Roman" w:hAnsi="Times New Roman" w:cs="Times New Roman"/>
+          <w:b/>
+          <w:sz w:val="24"/>
+          <w:szCs w:val="24"/>
+        </w:rPr>
+      </w:pPr>
+    </w:p>
+    <w:p>
+      <w:pPr>
+        <w:rPr>
+          <w:rFonts w:ascii="Times New Roman" w:hAnsi="Times New Roman" w:cs="Times New Roman"/>
+          <w:b/>
+          <w:sz w:val="24"/>
+          <w:szCs w:val="24"/>
+        </w:rPr>
+      </w:pPr>
+    </w:p>
+    <w:p>
+      <w:pPr>
+        <w:rPr>
+          <w:rFonts w:ascii="Times New Roman" w:hAnsi="Times New Roman" w:cs="Times New Roman"/>
+          <w:b/>
+          <w:sz w:val="24"/>
+          <w:szCs w:val="24"/>
+        </w:rPr>
+      </w:pPr>
+    </w:p>
+    <w:p>
+      <w:pPr>
+        <w:rPr>
+          <w:rFonts w:ascii="Times New Roman" w:hAnsi="Times New Roman" w:cs="Times New Roman"/>
+          <w:b/>
+          <w:sz w:val="24"/>
+          <w:szCs w:val="24"/>
+        </w:rPr>
+      </w:pPr>
+    </w:p>
+    <w:p>
+      <w:pPr>
+        <w:rPr>
+          <w:rFonts w:ascii="Times New Roman" w:hAnsi="Times New Roman" w:cs="Times New Roman"/>
+          <w:b/>
+          <w:sz w:val="24"/>
+          <w:szCs w:val="24"/>
+        </w:rPr>
+      </w:pPr>
+    </w:p>
+    <w:p>
+      <w:pPr>
+        <w:rPr>
+          <w:rFonts w:ascii="Times New Roman" w:hAnsi="Times New Roman" w:cs="Times New Roman"/>
+          <w:b/>
+          <w:sz w:val="24"/>
+          <w:szCs w:val="24"/>
+        </w:rPr>
+      </w:pPr>
+    </w:p>
+    <w:p>
+      <w:pPr>
+        <w:rPr>
+          <w:rFonts w:ascii="Times New Roman" w:hAnsi="Times New Roman" w:cs="Times New Roman"/>
+          <w:b/>
+          <w:sz w:val="24"/>
+          <w:szCs w:val="24"/>
+        </w:rPr>
+      </w:pPr>
+    </w:p>
+    <w:p>
+      <w:pPr>
+        <w:rPr>
+          <w:rFonts w:ascii="Times New Roman" w:hAnsi="Times New Roman" w:cs="Times New Roman"/>
+          <w:b/>
+          <w:sz w:val="24"/>
+          <w:szCs w:val="24"/>
+        </w:rPr>
+      </w:pPr>
+    </w:p>
+    <w:p>
+      <w:pPr>
+        <w:rPr>
+          <w:rFonts w:ascii="Times New Roman" w:hAnsi="Times New Roman" w:cs="Times New Roman"/>
+          <w:b/>
+          <w:sz w:val="24"/>
+          <w:szCs w:val="24"/>
+        </w:rPr>
+      </w:pPr>
+    </w:p>
+    <w:p>
+      <w:pPr>
+        <w:rPr>
+          <w:rFonts w:ascii="Times New Roman" w:hAnsi="Times New Roman" w:cs="Times New Roman"/>
+          <w:b/>
+          <w:sz w:val="24"/>
+          <w:szCs w:val="24"/>
+        </w:rPr>
+      </w:pPr>
+    </w:p>
+    <w:p>
+      <w:pPr>
+        <w:rPr>
+          <w:rFonts w:ascii="Times New Roman" w:hAnsi="Times New Roman" w:cs="Times New Roman"/>
+          <w:b/>
+          <w:sz w:val="24"/>
+          <w:szCs w:val="24"/>
+        </w:rPr>
+      </w:pPr>
+    </w:p>
+    <w:p>
+      <w:pPr>
+        <w:rPr>
+          <w:rFonts w:ascii="Times New Roman" w:hAnsi="Times New Roman" w:cs="Times New Roman"/>
+          <w:b/>
+          <w:sz w:val="24"/>
+          <w:szCs w:val="24"/>
+        </w:rPr>
+      </w:pPr>
+    </w:p>
+    <w:p>
+      <w:pPr>
+        <w:rPr>
+          <w:rFonts w:ascii="Times New Roman" w:hAnsi="Times New Roman" w:cs="Times New Roman"/>
+          <w:b/>
+          <w:sz w:val="24"/>
+          <w:szCs w:val="24"/>
+        </w:rPr>
+      </w:pPr>
+      <w:r>
+        <w:rPr>
           <w:rFonts w:ascii="Times New Roman" w:hAnsi="Times New Roman" w:cs="Times New Roman"/>
           <w:b/>
           <w:sz w:val="24"/>
@@ -1319,7 +1340,7 @@
         </w:rPr>
         <w:lastRenderedPageBreak/>
         <w:tab/>
-        <w:t>3.3.5</w:t>
+        <w:t>3.3.6</w:t>
       </w:r>
       <w:r>
         <w:rPr>
@@ -1331,27 +1352,78 @@
         <w:tab/>
         <w:t xml:space="preserve">Activity Diagram </w:t>
       </w:r>
-      <w:proofErr w:type="spellStart"/>
-      <w:r>
-        <w:rPr>
-          <w:rFonts w:ascii="Times New Roman" w:hAnsi="Times New Roman" w:cs="Times New Roman"/>
-          <w:b/>
-          <w:sz w:val="24"/>
-          <w:szCs w:val="24"/>
-        </w:rPr>
-        <w:t>Registrasi</w:t>
-      </w:r>
-      <w:proofErr w:type="spellEnd"/>
-    </w:p>
-    <w:p>
-      <w:pPr>
-        <w:rPr>
-          <w:rFonts w:ascii="Times New Roman" w:hAnsi="Times New Roman" w:cs="Times New Roman"/>
-          <w:b/>
-          <w:sz w:val="24"/>
-          <w:szCs w:val="24"/>
-        </w:rPr>
-      </w:pPr>
+      <w:r>
+        <w:rPr>
+          <w:rFonts w:ascii="Times New Roman" w:hAnsi="Times New Roman" w:cs="Times New Roman"/>
+          <w:b/>
+          <w:sz w:val="24"/>
+          <w:szCs w:val="24"/>
+        </w:rPr>
+        <w:t xml:space="preserve">Manage </w:t>
+      </w:r>
+      <w:proofErr w:type="spellStart"/>
+      <w:r>
+        <w:rPr>
+          <w:rFonts w:ascii="Times New Roman" w:hAnsi="Times New Roman" w:cs="Times New Roman"/>
+          <w:b/>
+          <w:sz w:val="24"/>
+          <w:szCs w:val="24"/>
+        </w:rPr>
+        <w:t>Rumah</w:t>
+      </w:r>
+      <w:proofErr w:type="spellEnd"/>
+      <w:r>
+        <w:rPr>
+          <w:rFonts w:ascii="Times New Roman" w:hAnsi="Times New Roman" w:cs="Times New Roman"/>
+          <w:b/>
+          <w:sz w:val="24"/>
+          <w:szCs w:val="24"/>
+        </w:rPr>
+        <w:t xml:space="preserve"> </w:t>
+      </w:r>
+      <w:proofErr w:type="spellStart"/>
+      <w:r>
+        <w:rPr>
+          <w:rFonts w:ascii="Times New Roman" w:hAnsi="Times New Roman" w:cs="Times New Roman"/>
+          <w:b/>
+          <w:sz w:val="24"/>
+          <w:szCs w:val="24"/>
+        </w:rPr>
+        <w:t>dan</w:t>
+      </w:r>
+      <w:proofErr w:type="spellEnd"/>
+      <w:r>
+        <w:rPr>
+          <w:rFonts w:ascii="Times New Roman" w:hAnsi="Times New Roman" w:cs="Times New Roman"/>
+          <w:b/>
+          <w:sz w:val="24"/>
+          <w:szCs w:val="24"/>
+        </w:rPr>
+        <w:t xml:space="preserve"> </w:t>
+      </w:r>
+      <w:proofErr w:type="spellStart"/>
+      <w:r>
+        <w:rPr>
+          <w:rFonts w:ascii="Times New Roman" w:hAnsi="Times New Roman" w:cs="Times New Roman"/>
+          <w:b/>
+          <w:sz w:val="24"/>
+          <w:szCs w:val="24"/>
+        </w:rPr>
+        <w:t>Kamar</w:t>
+      </w:r>
+      <w:proofErr w:type="spellEnd"/>
+    </w:p>
+    <w:p>
+      <w:pPr>
+        <w:rPr>
+          <w:rFonts w:ascii="Times New Roman" w:hAnsi="Times New Roman" w:cs="Times New Roman"/>
+          <w:b/>
+          <w:sz w:val="24"/>
+          <w:szCs w:val="24"/>
+        </w:rPr>
+      </w:pPr>
+      <w:bookmarkStart w:id="0" w:name="_GoBack"/>
+      <w:bookmarkEnd w:id="0"/>
     </w:p>
     <w:sectPr>
       <w:pgSz w:w="12240" w:h="15840"/>

</xml_diff>